<commit_message>
added zoom link and github link in report
</commit_message>
<xml_diff>
--- a/COMP47500_Assignment 5.docx
+++ b/COMP47500_Assignment 5.docx
@@ -76,31 +76,7 @@
           <w:u w:val="single"/>
           <w:lang w:val="en-GB" w:eastAsia="en-US"/>
         </w:rPr>
-        <w:t>COMP47500</w:t>
-      </w:r>
-      <w:r>
-        <w:rPr>
-          <w:rFonts w:eastAsiaTheme="minorEastAsia"/>
-          <w:b/>
-          <w:bCs/>
-          <w:sz w:val="28"/>
-          <w:szCs w:val="28"/>
-          <w:u w:val="single"/>
-          <w:lang w:val="en-GB" w:eastAsia="en-US"/>
-        </w:rPr>
-        <w:t xml:space="preserve"> </w:t>
-      </w:r>
-      <w:r>
-        <w:rPr>
-          <w:rFonts w:eastAsiaTheme="minorEastAsia"/>
-          <w:b/>
-          <w:bCs/>
-          <w:sz w:val="28"/>
-          <w:szCs w:val="28"/>
-          <w:u w:val="single"/>
-          <w:lang w:val="en-GB" w:eastAsia="en-US"/>
-        </w:rPr>
-        <w:t>Adv. Data Structures in Java</w:t>
+        <w:t>COMP47500 Adv. Data Structures in Java</w:t>
       </w:r>
     </w:p>
     <w:p>
@@ -1246,13 +1222,7 @@
         <w:jc w:val="both"/>
       </w:pPr>
       <w:r>
-        <w:t>This project not only addresses a real need but also demonstrates how fundamental computer science concepts specifically graph data structures and algorithms</w:t>
-      </w:r>
-      <w:r>
-        <w:t xml:space="preserve">, </w:t>
-      </w:r>
-      <w:r>
-        <w:t>can be applied to build efficient, interactive, and scalable solutions.</w:t>
+        <w:t>This project not only addresses a real need but also demonstrates how fundamental computer science concepts specifically graph data structures and algorithms, can be applied to build efficient, interactive, and scalable solutions.</w:t>
       </w:r>
     </w:p>
     <w:p>
@@ -1750,7 +1720,7 @@
           <w:noProof/>
         </w:rPr>
         <w:pict w14:anchorId="32BFA9E1">
-          <v:rect id="_x0000_i1028" alt="" style="width:451.3pt;height:.05pt;mso-width-percent:0;mso-height-percent:0;mso-width-percent:0;mso-height-percent:0" o:hralign="center" o:hrstd="t" o:hr="t" fillcolor="#a0a0a0" stroked="f"/>
+          <v:rect id="_x0000_i1028" alt="" style="width:468pt;height:.05pt;mso-width-percent:0;mso-height-percent:0;mso-width-percent:0;mso-height-percent:0" o:hralign="center" o:hrstd="t" o:hr="t" fillcolor="#a0a0a0" stroked="f"/>
         </w:pict>
       </w:r>
     </w:p>
@@ -1956,7 +1926,7 @@
           <w:noProof/>
         </w:rPr>
         <w:pict w14:anchorId="7DE4DCA6">
-          <v:rect id="_x0000_i1027" alt="" style="width:451.3pt;height:.05pt;mso-width-percent:0;mso-height-percent:0;mso-width-percent:0;mso-height-percent:0" o:hralign="center" o:hrstd="t" o:hr="t" fillcolor="#a0a0a0" stroked="f"/>
+          <v:rect id="_x0000_i1027" alt="" style="width:468pt;height:.05pt;mso-width-percent:0;mso-height-percent:0;mso-width-percent:0;mso-height-percent:0" o:hralign="center" o:hrstd="t" o:hr="t" fillcolor="#a0a0a0" stroked="f"/>
         </w:pict>
       </w:r>
     </w:p>
@@ -2208,7 +2178,7 @@
           <w:noProof/>
         </w:rPr>
         <w:pict w14:anchorId="2198A536">
-          <v:rect id="_x0000_i1026" alt="" style="width:451.3pt;height:.05pt;mso-width-percent:0;mso-height-percent:0;mso-width-percent:0;mso-height-percent:0" o:hralign="center" o:hrstd="t" o:hr="t" fillcolor="#a0a0a0" stroked="f"/>
+          <v:rect id="_x0000_i1026" alt="" style="width:468pt;height:.05pt;mso-width-percent:0;mso-height-percent:0;mso-width-percent:0;mso-height-percent:0" o:hralign="center" o:hrstd="t" o:hr="t" fillcolor="#a0a0a0" stroked="f"/>
         </w:pict>
       </w:r>
     </w:p>
@@ -2933,6 +2903,9 @@
         </w:rPr>
       </w:pPr>
       <w:r>
+        <w:rPr>
+          <w:noProof/>
+        </w:rPr>
         <w:drawing>
           <wp:anchor distT="0" distB="0" distL="114300" distR="114300" simplePos="0" relativeHeight="251660288" behindDoc="0" locked="0" layoutInCell="1" allowOverlap="1" wp14:anchorId="5A3DD173" wp14:editId="62129CB8">
             <wp:simplePos x="0" y="0"/>
@@ -3408,16 +3381,7 @@
           <w:szCs w:val="28"/>
         </w:rPr>
         <w:lastRenderedPageBreak/>
-        <w:t xml:space="preserve">4. </w:t>
-      </w:r>
-      <w:r>
-        <w:rPr>
-          <w:b/>
-          <w:bCs/>
-          <w:sz w:val="28"/>
-          <w:szCs w:val="28"/>
-        </w:rPr>
-        <w:t>Code &amp; Implementation:</w:t>
+        <w:t>4. Code &amp; Implementation:</w:t>
       </w:r>
     </w:p>
     <w:p>
@@ -3605,7 +3569,7 @@
           <w:noProof/>
         </w:rPr>
         <w:pict w14:anchorId="51DA082D">
-          <v:rect id="_x0000_i1025" alt="" style="width:451.3pt;height:.05pt;mso-width-percent:0;mso-height-percent:0;mso-width-percent:0;mso-height-percent:0" o:hralign="center" o:hrstd="t" o:hr="t" fillcolor="#a0a0a0" stroked="f"/>
+          <v:rect id="_x0000_i1025" alt="" style="width:468pt;height:.05pt;mso-width-percent:0;mso-height-percent:0;mso-width-percent:0;mso-height-percent:0" o:hralign="center" o:hrstd="t" o:hr="t" fillcolor="#a0a0a0" stroked="f"/>
         </w:pict>
       </w:r>
     </w:p>
@@ -4995,10 +4959,7 @@
         <w:spacing w:before="100" w:beforeAutospacing="1" w:after="100" w:afterAutospacing="1"/>
       </w:pPr>
       <w:r>
-        <w:t xml:space="preserve">Correctly reported “No path found” for disconnected </w:t>
-      </w:r>
-      <w:r>
-        <w:t>nodes.</w:t>
+        <w:t>Correctly reported “No path found” for disconnected nodes.</w:t>
       </w:r>
     </w:p>
     <w:p>
@@ -5011,16 +4972,7 @@
       </w:pPr>
       <w:r>
         <w:lastRenderedPageBreak/>
-        <w:t xml:space="preserve">Returned a single node with zero distance when </w:t>
-      </w:r>
-      <w:r>
-        <w:t xml:space="preserve">the </w:t>
-      </w:r>
-      <w:r>
-        <w:t xml:space="preserve">start and destination were the </w:t>
-      </w:r>
-      <w:r>
-        <w:t>same.</w:t>
+        <w:t>Returned a single node with zero distance when the start and destination were the same.</w:t>
       </w:r>
     </w:p>
     <w:p>
@@ -5032,10 +4984,7 @@
         <w:spacing w:before="100" w:beforeAutospacing="1" w:after="100" w:afterAutospacing="1"/>
       </w:pPr>
       <w:r>
-        <w:t xml:space="preserve">Never crashed or produced incorrect paths under stress </w:t>
-      </w:r>
-      <w:r>
-        <w:t>conditions.</w:t>
+        <w:t>Never crashed or produced incorrect paths under stress conditions.</w:t>
       </w:r>
     </w:p>
     <w:p>
@@ -5212,6 +5161,87 @@
       </w:pPr>
     </w:p>
     <w:p>
+      <w:proofErr w:type="spellStart"/>
+      <w:r>
+        <w:rPr>
+          <w:b/>
+          <w:bCs/>
+        </w:rPr>
+        <w:t>Github</w:t>
+      </w:r>
+      <w:proofErr w:type="spellEnd"/>
+      <w:r>
+        <w:rPr>
+          <w:b/>
+          <w:bCs/>
+        </w:rPr>
+        <w:t xml:space="preserve"> Repository Link :</w:t>
+      </w:r>
+      <w:r>
+        <w:t xml:space="preserve"> </w:t>
+      </w:r>
+      <w:hyperlink r:id="rId9" w:history="1">
+        <w:r>
+          <w:rPr>
+            <w:rStyle w:val="Hyperlink"/>
+          </w:rPr>
+          <w:t>https://github.com/KhushPoddar11/Group7_Assignment5</w:t>
+        </w:r>
+      </w:hyperlink>
+    </w:p>
+    <w:p>
+      <w:r>
+        <w:rPr>
+          <w:b/>
+          <w:bCs/>
+        </w:rPr>
+        <w:t>Zoom Recording Link</w:t>
+      </w:r>
+      <w:r>
+        <w:t xml:space="preserve"> : </w:t>
+      </w:r>
+      <w:bookmarkStart w:id="0" w:name="OLE_LINK1"/>
+      <w:r>
+        <w:fldChar w:fldCharType="begin"/>
+      </w:r>
+      <w:r>
+        <w:instrText>HYPERLINK "https://ucd-ie.zoom.us/rec/share/l3_StULc_2usVGO-9Jrm1-TV6gBmH6nBJdzZ6W3AvvHXD7FnKgZXP-Nf6Jh2xWzw.RFfwoKtRABxWucNB"</w:instrText>
+      </w:r>
+      <w:r>
+        <w:fldChar w:fldCharType="separate"/>
+      </w:r>
+      <w:r>
+        <w:rPr>
+          <w:rStyle w:val="Hyperlink"/>
+        </w:rPr>
+        <w:t>https://ucd-ie.zoom.us/rec/share/l3_StULc_2usVGO-9Jrm1-TV6gBmH6nBJdzZ6W3AvvHXD7FnKgZXP-Nf6Jh2xWzw.RFfwoKtRABxWucNB</w:t>
+      </w:r>
+      <w:r>
+        <w:fldChar w:fldCharType="end"/>
+      </w:r>
+      <w:r>
+        <w:t xml:space="preserve"> </w:t>
+      </w:r>
+      <w:bookmarkEnd w:id="0"/>
+    </w:p>
+    <w:p>
+      <w:r>
+        <w:rPr>
+          <w:b/>
+          <w:bCs/>
+        </w:rPr>
+        <w:t>Passcode:</w:t>
+      </w:r>
+      <w:r>
+        <w:t xml:space="preserve"> </w:t>
+      </w:r>
+      <w:bookmarkStart w:id="1" w:name="OLE_LINK2"/>
+      <w:r>
+        <w:t>K^l6E?.!</w:t>
+      </w:r>
+      <w:bookmarkEnd w:id="1"/>
+    </w:p>
+    <w:p>
       <w:pPr>
         <w:pStyle w:val="Heading2"/>
         <w:numPr>
@@ -5260,7 +5290,7 @@
     </w:p>
     <w:p/>
     <w:sectPr>
-      <w:headerReference w:type="default" r:id="rId9"/>
+      <w:headerReference w:type="default" r:id="rId10"/>
       <w:pgSz w:w="11900" w:h="16840"/>
       <w:pgMar w:top="720" w:right="720" w:bottom="720" w:left="720" w:header="708" w:footer="708" w:gutter="0"/>
       <w:cols w:space="708"/>
@@ -10465,6 +10495,7 @@
   <w:style w:type="character" w:default="1" w:styleId="DefaultParagraphFont">
     <w:name w:val="Default Paragraph Font"/>
     <w:uiPriority w:val="1"/>
+    <w:semiHidden/>
     <w:unhideWhenUsed/>
   </w:style>
   <w:style w:type="table" w:default="1" w:styleId="TableNormal">

</xml_diff>